<commit_message>
Adding Loadbalancer and autoscaling to Scaling and automation
</commit_message>
<xml_diff>
--- a/Essential Google Cloud Infrastructure – Scaling and automation.docx
+++ b/Essential Google Cloud Infrastructure – Scaling and automation.docx
@@ -77,6 +77,7 @@
       </w:pPr>
       <w:r>
         <w:rPr>
+          <w:noProof/>
           <w:sz w:val="24"/>
           <w:szCs w:val="24"/>
         </w:rPr>
@@ -186,6 +187,9 @@
     <w:p/>
     <w:p>
       <w:r>
+        <w:rPr>
+          <w:noProof/>
+        </w:rPr>
         <w:lastRenderedPageBreak/>
         <w:drawing>
           <wp:inline distT="0" distB="0" distL="0" distR="0" wp14:anchorId="377C59C1" wp14:editId="388C0C31">
@@ -232,6 +236,9 @@
     </w:p>
     <w:p>
       <w:r>
+        <w:rPr>
+          <w:noProof/>
+        </w:rPr>
         <w:drawing>
           <wp:inline distT="0" distB="0" distL="0" distR="0" wp14:anchorId="541C363F" wp14:editId="2150AB7E">
             <wp:extent cx="5731510" cy="2934335"/>
@@ -287,6 +294,9 @@
     </w:p>
     <w:p>
       <w:r>
+        <w:rPr>
+          <w:noProof/>
+        </w:rPr>
         <w:drawing>
           <wp:inline distT="0" distB="0" distL="0" distR="0" wp14:anchorId="728D7E0D" wp14:editId="2DEB25FE">
             <wp:extent cx="5731510" cy="2884170"/>
@@ -346,6 +356,9 @@
     </w:p>
     <w:p>
       <w:r>
+        <w:rPr>
+          <w:noProof/>
+        </w:rPr>
         <w:drawing>
           <wp:inline distT="0" distB="0" distL="0" distR="0" wp14:anchorId="047427A0" wp14:editId="7720C5DE">
             <wp:extent cx="5620534" cy="3134162"/>
@@ -385,6 +398,9 @@
     </w:p>
     <w:p>
       <w:r>
+        <w:rPr>
+          <w:noProof/>
+        </w:rPr>
         <w:lastRenderedPageBreak/>
         <w:drawing>
           <wp:inline distT="0" distB="0" distL="0" distR="0" wp14:anchorId="5EE6DB49" wp14:editId="229217F7">
@@ -439,6 +455,9 @@
         <w:t xml:space="preserve"> </w:t>
       </w:r>
       <w:r>
+        <w:rPr>
+          <w:noProof/>
+        </w:rPr>
         <w:drawing>
           <wp:inline distT="0" distB="0" distL="0" distR="0" wp14:anchorId="05F8FF68" wp14:editId="3C6AEB22">
             <wp:extent cx="5068007" cy="2505425"/>
@@ -478,6 +497,9 @@
     </w:p>
     <w:p>
       <w:r>
+        <w:rPr>
+          <w:noProof/>
+        </w:rPr>
         <w:lastRenderedPageBreak/>
         <w:drawing>
           <wp:inline distT="0" distB="0" distL="0" distR="0" wp14:anchorId="18E25200" wp14:editId="3D707FCD">
@@ -545,6 +567,9 @@
     </w:p>
     <w:p>
       <w:r>
+        <w:rPr>
+          <w:noProof/>
+        </w:rPr>
         <w:drawing>
           <wp:inline distT="0" distB="0" distL="0" distR="0" wp14:anchorId="00115479" wp14:editId="33E25AB5">
             <wp:extent cx="5144218" cy="2705478"/>
@@ -584,6 +609,9 @@
     </w:p>
     <w:p>
       <w:r>
+        <w:rPr>
+          <w:noProof/>
+        </w:rPr>
         <w:lastRenderedPageBreak/>
         <w:drawing>
           <wp:inline distT="0" distB="0" distL="0" distR="0" wp14:anchorId="1B975A17" wp14:editId="034F8D0D">
@@ -630,6 +658,9 @@
     </w:p>
     <w:p>
       <w:r>
+        <w:rPr>
+          <w:noProof/>
+        </w:rPr>
         <w:drawing>
           <wp:inline distT="0" distB="0" distL="0" distR="0" wp14:anchorId="77C9D3F8" wp14:editId="6AC33E00">
             <wp:extent cx="5731510" cy="2652395"/>
@@ -737,24 +768,7 @@
         </w:numPr>
       </w:pPr>
       <w:r>
-        <w:t>M</w:t>
-      </w:r>
-      <w:r>
-        <w:t>any organizations commonly deploy multiple, isolated projects with multiple VPC networks and subnets</w:t>
-      </w:r>
-      <w:r>
-        <w:t xml:space="preserve">. </w:t>
-      </w:r>
-      <w:proofErr w:type="gramStart"/>
-      <w:r>
-        <w:t>T</w:t>
-      </w:r>
-      <w:r>
-        <w:t>wo</w:t>
-      </w:r>
-      <w:proofErr w:type="gramEnd"/>
-      <w:r>
-        <w:t xml:space="preserve"> configurations for sharing VPC networks across GCP projects</w:t>
+        <w:t>Many organizations commonly deploy multiple, isolated projects with multiple VPC networks and subnets. Two configurations for sharing VPC networks across GCP projects</w:t>
       </w:r>
     </w:p>
     <w:p>
@@ -784,6 +798,9 @@
     <w:p/>
     <w:p>
       <w:r>
+        <w:rPr>
+          <w:noProof/>
+        </w:rPr>
         <w:drawing>
           <wp:inline distT="0" distB="0" distL="0" distR="0" wp14:anchorId="1560A002" wp14:editId="36E71EDB">
             <wp:extent cx="5001323" cy="2991267"/>
@@ -835,6 +852,9 @@
     <w:p/>
     <w:p>
       <w:r>
+        <w:rPr>
+          <w:noProof/>
+        </w:rPr>
         <w:drawing>
           <wp:inline distT="0" distB="0" distL="0" distR="0" wp14:anchorId="0C5F3C7E" wp14:editId="3CA05E67">
             <wp:extent cx="5201376" cy="2753109"/>
@@ -886,6 +906,9 @@
     </w:p>
     <w:p>
       <w:r>
+        <w:rPr>
+          <w:noProof/>
+        </w:rPr>
         <w:drawing>
           <wp:inline distT="0" distB="0" distL="0" distR="0" wp14:anchorId="2B89F438" wp14:editId="666AC4F5">
             <wp:extent cx="4820323" cy="2791215"/>
@@ -941,6 +964,1413 @@
         <w:t>Load Balancing and Autoscaling</w:t>
       </w:r>
     </w:p>
+    <w:p>
+      <w:r>
+        <w:t>Cloud Load Balancing</w:t>
+      </w:r>
+    </w:p>
+    <w:p>
+      <w:pPr>
+        <w:pStyle w:val="ListParagraph"/>
+        <w:numPr>
+          <w:ilvl w:val="0"/>
+          <w:numId w:val="1"/>
+        </w:numPr>
+      </w:pPr>
+      <w:r>
+        <w:t>Distribute load-balanced compute resources in single or multi region to meet your high availability requirements</w:t>
+      </w:r>
+    </w:p>
+    <w:p>
+      <w:pPr>
+        <w:pStyle w:val="ListParagraph"/>
+        <w:numPr>
+          <w:ilvl w:val="0"/>
+          <w:numId w:val="1"/>
+        </w:numPr>
+      </w:pPr>
+      <w:r>
+        <w:t>Put resources behind single anycast IP address</w:t>
+      </w:r>
+    </w:p>
+    <w:p>
+      <w:pPr>
+        <w:pStyle w:val="ListParagraph"/>
+        <w:numPr>
+          <w:ilvl w:val="0"/>
+          <w:numId w:val="1"/>
+        </w:numPr>
+      </w:pPr>
+      <w:r>
+        <w:t>Scale resources up or down with intelligent autoscaling</w:t>
+      </w:r>
+    </w:p>
+    <w:p>
+      <w:r>
+        <w:drawing>
+          <wp:inline distT="0" distB="0" distL="0" distR="0" wp14:anchorId="2AFABCCB" wp14:editId="702977F5">
+            <wp:extent cx="5020376" cy="2076740"/>
+            <wp:effectExtent l="0" t="0" r="8890" b="0"/>
+            <wp:docPr id="2" name="Picture 2"/>
+            <wp:cNvGraphicFramePr>
+              <a:graphicFrameLocks xmlns:a="http://schemas.openxmlformats.org/drawingml/2006/main" noChangeAspect="1"/>
+            </wp:cNvGraphicFramePr>
+            <a:graphic xmlns:a="http://schemas.openxmlformats.org/drawingml/2006/main">
+              <a:graphicData uri="http://schemas.openxmlformats.org/drawingml/2006/picture">
+                <pic:pic xmlns:pic="http://schemas.openxmlformats.org/drawingml/2006/picture">
+                  <pic:nvPicPr>
+                    <pic:cNvPr id="1" name=""/>
+                    <pic:cNvPicPr/>
+                  </pic:nvPicPr>
+                  <pic:blipFill>
+                    <a:blip r:embed="rId21"/>
+                    <a:stretch>
+                      <a:fillRect/>
+                    </a:stretch>
+                  </pic:blipFill>
+                  <pic:spPr>
+                    <a:xfrm>
+                      <a:off x="0" y="0"/>
+                      <a:ext cx="5020376" cy="2076740"/>
+                    </a:xfrm>
+                    <a:prstGeom prst="rect">
+                      <a:avLst/>
+                    </a:prstGeom>
+                  </pic:spPr>
+                </pic:pic>
+              </a:graphicData>
+            </a:graphic>
+          </wp:inline>
+        </w:drawing>
+      </w:r>
+    </w:p>
+    <w:p>
+      <w:r>
+        <w:t xml:space="preserve"> ^ global leverages Google front ends. Used when users and instances are distributed globally where users all need access to the same resources and content, and you want to provide access using single IP address</w:t>
+      </w:r>
+      <w:r>
+        <w:t>. Regional distributes traffic to instances in a single GCP region</w:t>
+      </w:r>
+    </w:p>
+    <w:p>
+      <w:r>
+        <w:lastRenderedPageBreak/>
+        <w:t>Managed instance groups</w:t>
+      </w:r>
+    </w:p>
+    <w:p>
+      <w:pPr>
+        <w:pStyle w:val="ListParagraph"/>
+        <w:numPr>
+          <w:ilvl w:val="0"/>
+          <w:numId w:val="1"/>
+        </w:numPr>
+      </w:pPr>
+      <w:r>
+        <w:t>Collection of identical VM instances you control using an instance template</w:t>
+      </w:r>
+    </w:p>
+    <w:p>
+      <w:pPr>
+        <w:pStyle w:val="ListParagraph"/>
+        <w:numPr>
+          <w:ilvl w:val="0"/>
+          <w:numId w:val="1"/>
+        </w:numPr>
+      </w:pPr>
+      <w:r>
+        <w:t>Easily update all by updating templating and performing rolling update</w:t>
+      </w:r>
+    </w:p>
+    <w:p>
+      <w:pPr>
+        <w:pStyle w:val="ListParagraph"/>
+        <w:numPr>
+          <w:ilvl w:val="0"/>
+          <w:numId w:val="1"/>
+        </w:numPr>
+      </w:pPr>
+      <w:r>
+        <w:t xml:space="preserve">Use with load balancing services so that if an instance in the groups stops another is </w:t>
+      </w:r>
+      <w:r>
+        <w:t>auto created. The recreated instance has the same name and template as the previous one, ensuring all instances are running optimally</w:t>
+      </w:r>
+    </w:p>
+    <w:p>
+      <w:pPr>
+        <w:pStyle w:val="ListParagraph"/>
+        <w:numPr>
+          <w:ilvl w:val="0"/>
+          <w:numId w:val="1"/>
+        </w:numPr>
+      </w:pPr>
+      <w:r>
+        <w:t>Recommended to run them regionally rather than zonal as this allow the instance to be run over multiple zones preventing outages if there is an issue with the zone</w:t>
+      </w:r>
+    </w:p>
+    <w:p>
+      <w:r>
+        <w:drawing>
+          <wp:inline distT="0" distB="0" distL="0" distR="0" wp14:anchorId="0564E8B0" wp14:editId="0B3F6E13">
+            <wp:extent cx="5153744" cy="2810267"/>
+            <wp:effectExtent l="0" t="0" r="8890" b="9525"/>
+            <wp:docPr id="17" name="Picture 17"/>
+            <wp:cNvGraphicFramePr>
+              <a:graphicFrameLocks xmlns:a="http://schemas.openxmlformats.org/drawingml/2006/main" noChangeAspect="1"/>
+            </wp:cNvGraphicFramePr>
+            <a:graphic xmlns:a="http://schemas.openxmlformats.org/drawingml/2006/main">
+              <a:graphicData uri="http://schemas.openxmlformats.org/drawingml/2006/picture">
+                <pic:pic xmlns:pic="http://schemas.openxmlformats.org/drawingml/2006/picture">
+                  <pic:nvPicPr>
+                    <pic:cNvPr id="1" name=""/>
+                    <pic:cNvPicPr/>
+                  </pic:nvPicPr>
+                  <pic:blipFill>
+                    <a:blip r:embed="rId22"/>
+                    <a:stretch>
+                      <a:fillRect/>
+                    </a:stretch>
+                  </pic:blipFill>
+                  <pic:spPr>
+                    <a:xfrm>
+                      <a:off x="0" y="0"/>
+                      <a:ext cx="5153744" cy="2810267"/>
+                    </a:xfrm>
+                    <a:prstGeom prst="rect">
+                      <a:avLst/>
+                    </a:prstGeom>
+                  </pic:spPr>
+                </pic:pic>
+              </a:graphicData>
+            </a:graphic>
+          </wp:inline>
+        </w:drawing>
+      </w:r>
+    </w:p>
+    <w:p>
+      <w:r>
+        <w:t>Need to have a template before you can create a managed instance group</w:t>
+      </w:r>
+    </w:p>
+    <w:p>
+      <w:r>
+        <w:drawing>
+          <wp:inline distT="0" distB="0" distL="0" distR="0" wp14:anchorId="36C22EEA" wp14:editId="528E9F46">
+            <wp:extent cx="4839375" cy="3057952"/>
+            <wp:effectExtent l="0" t="0" r="0" b="9525"/>
+            <wp:docPr id="19" name="Picture 19"/>
+            <wp:cNvGraphicFramePr>
+              <a:graphicFrameLocks xmlns:a="http://schemas.openxmlformats.org/drawingml/2006/main" noChangeAspect="1"/>
+            </wp:cNvGraphicFramePr>
+            <a:graphic xmlns:a="http://schemas.openxmlformats.org/drawingml/2006/main">
+              <a:graphicData uri="http://schemas.openxmlformats.org/drawingml/2006/picture">
+                <pic:pic xmlns:pic="http://schemas.openxmlformats.org/drawingml/2006/picture">
+                  <pic:nvPicPr>
+                    <pic:cNvPr id="1" name=""/>
+                    <pic:cNvPicPr/>
+                  </pic:nvPicPr>
+                  <pic:blipFill>
+                    <a:blip r:embed="rId23"/>
+                    <a:stretch>
+                      <a:fillRect/>
+                    </a:stretch>
+                  </pic:blipFill>
+                  <pic:spPr>
+                    <a:xfrm>
+                      <a:off x="0" y="0"/>
+                      <a:ext cx="4839375" cy="3057952"/>
+                    </a:xfrm>
+                    <a:prstGeom prst="rect">
+                      <a:avLst/>
+                    </a:prstGeom>
+                  </pic:spPr>
+                </pic:pic>
+              </a:graphicData>
+            </a:graphic>
+          </wp:inline>
+        </w:drawing>
+      </w:r>
+    </w:p>
+    <w:p>
+      <w:r>
+        <w:lastRenderedPageBreak/>
+        <w:drawing>
+          <wp:inline distT="0" distB="0" distL="0" distR="0" wp14:anchorId="4C0F927D" wp14:editId="5BE6D23A">
+            <wp:extent cx="5731510" cy="2611120"/>
+            <wp:effectExtent l="0" t="0" r="2540" b="0"/>
+            <wp:docPr id="23" name="Picture 23"/>
+            <wp:cNvGraphicFramePr>
+              <a:graphicFrameLocks xmlns:a="http://schemas.openxmlformats.org/drawingml/2006/main" noChangeAspect="1"/>
+            </wp:cNvGraphicFramePr>
+            <a:graphic xmlns:a="http://schemas.openxmlformats.org/drawingml/2006/main">
+              <a:graphicData uri="http://schemas.openxmlformats.org/drawingml/2006/picture">
+                <pic:pic xmlns:pic="http://schemas.openxmlformats.org/drawingml/2006/picture">
+                  <pic:nvPicPr>
+                    <pic:cNvPr id="1" name=""/>
+                    <pic:cNvPicPr/>
+                  </pic:nvPicPr>
+                  <pic:blipFill>
+                    <a:blip r:embed="rId24"/>
+                    <a:stretch>
+                      <a:fillRect/>
+                    </a:stretch>
+                  </pic:blipFill>
+                  <pic:spPr>
+                    <a:xfrm>
+                      <a:off x="0" y="0"/>
+                      <a:ext cx="5731510" cy="2611120"/>
+                    </a:xfrm>
+                    <a:prstGeom prst="rect">
+                      <a:avLst/>
+                    </a:prstGeom>
+                  </pic:spPr>
+                </pic:pic>
+              </a:graphicData>
+            </a:graphic>
+          </wp:inline>
+        </w:drawing>
+      </w:r>
+    </w:p>
+    <w:p/>
+    <w:p>
+      <w:r>
+        <w:t>Autoscaling and health check</w:t>
+      </w:r>
+    </w:p>
+    <w:p>
+      <w:r>
+        <w:drawing>
+          <wp:inline distT="0" distB="0" distL="0" distR="0" wp14:anchorId="5F588126" wp14:editId="615F76BB">
+            <wp:extent cx="4725059" cy="2810267"/>
+            <wp:effectExtent l="0" t="0" r="0" b="9525"/>
+            <wp:docPr id="21" name="Picture 21"/>
+            <wp:cNvGraphicFramePr>
+              <a:graphicFrameLocks xmlns:a="http://schemas.openxmlformats.org/drawingml/2006/main" noChangeAspect="1"/>
+            </wp:cNvGraphicFramePr>
+            <a:graphic xmlns:a="http://schemas.openxmlformats.org/drawingml/2006/main">
+              <a:graphicData uri="http://schemas.openxmlformats.org/drawingml/2006/picture">
+                <pic:pic xmlns:pic="http://schemas.openxmlformats.org/drawingml/2006/picture">
+                  <pic:nvPicPr>
+                    <pic:cNvPr id="1" name=""/>
+                    <pic:cNvPicPr/>
+                  </pic:nvPicPr>
+                  <pic:blipFill>
+                    <a:blip r:embed="rId25"/>
+                    <a:stretch>
+                      <a:fillRect/>
+                    </a:stretch>
+                  </pic:blipFill>
+                  <pic:spPr>
+                    <a:xfrm>
+                      <a:off x="0" y="0"/>
+                      <a:ext cx="4725059" cy="2810267"/>
+                    </a:xfrm>
+                    <a:prstGeom prst="rect">
+                      <a:avLst/>
+                    </a:prstGeom>
+                  </pic:spPr>
+                </pic:pic>
+              </a:graphicData>
+            </a:graphic>
+          </wp:inline>
+        </w:drawing>
+      </w:r>
+    </w:p>
+    <w:p>
+      <w:r>
+        <w:t>^in above example, autoscaler adds a third instance to split the load to keep CPU utilization below 75% and vice versa</w:t>
+      </w:r>
+    </w:p>
+    <w:p>
+      <w:pPr>
+        <w:rPr>
+          <w:noProof/>
+        </w:rPr>
+      </w:pPr>
+      <w:r>
+        <w:lastRenderedPageBreak/>
+        <w:t>Can monitor the utilisation by clicking on an instance group (or individual VM)</w:t>
+      </w:r>
+      <w:r>
+        <w:t xml:space="preserve"> and a graph appears.</w:t>
+      </w:r>
+      <w:r>
+        <w:rPr>
+          <w:noProof/>
+        </w:rPr>
+        <w:t xml:space="preserve"> </w:t>
+      </w:r>
+      <w:r>
+        <w:rPr>
+          <w:noProof/>
+        </w:rPr>
+        <w:t>Default is CPU but can see others such as disk and network usage</w:t>
+      </w:r>
+      <w:r>
+        <w:drawing>
+          <wp:inline distT="0" distB="0" distL="0" distR="0" wp14:anchorId="03EAEEF8" wp14:editId="5E22E56D">
+            <wp:extent cx="5731510" cy="2650490"/>
+            <wp:effectExtent l="0" t="0" r="2540" b="0"/>
+            <wp:docPr id="22" name="Picture 22"/>
+            <wp:cNvGraphicFramePr>
+              <a:graphicFrameLocks xmlns:a="http://schemas.openxmlformats.org/drawingml/2006/main" noChangeAspect="1"/>
+            </wp:cNvGraphicFramePr>
+            <a:graphic xmlns:a="http://schemas.openxmlformats.org/drawingml/2006/main">
+              <a:graphicData uri="http://schemas.openxmlformats.org/drawingml/2006/picture">
+                <pic:pic xmlns:pic="http://schemas.openxmlformats.org/drawingml/2006/picture">
+                  <pic:nvPicPr>
+                    <pic:cNvPr id="1" name=""/>
+                    <pic:cNvPicPr/>
+                  </pic:nvPicPr>
+                  <pic:blipFill>
+                    <a:blip r:embed="rId26"/>
+                    <a:stretch>
+                      <a:fillRect/>
+                    </a:stretch>
+                  </pic:blipFill>
+                  <pic:spPr>
+                    <a:xfrm>
+                      <a:off x="0" y="0"/>
+                      <a:ext cx="5731510" cy="2650490"/>
+                    </a:xfrm>
+                    <a:prstGeom prst="rect">
+                      <a:avLst/>
+                    </a:prstGeom>
+                  </pic:spPr>
+                </pic:pic>
+              </a:graphicData>
+            </a:graphic>
+          </wp:inline>
+        </w:drawing>
+      </w:r>
+    </w:p>
+    <w:p>
+      <w:pPr>
+        <w:rPr>
+          <w:noProof/>
+        </w:rPr>
+      </w:pPr>
+    </w:p>
+    <w:p>
+      <w:r>
+        <w:drawing>
+          <wp:inline distT="0" distB="0" distL="0" distR="0" wp14:anchorId="10697DED" wp14:editId="79CA7335">
+            <wp:extent cx="5731510" cy="3246120"/>
+            <wp:effectExtent l="0" t="0" r="2540" b="0"/>
+            <wp:docPr id="24" name="Picture 24"/>
+            <wp:cNvGraphicFramePr>
+              <a:graphicFrameLocks xmlns:a="http://schemas.openxmlformats.org/drawingml/2006/main" noChangeAspect="1"/>
+            </wp:cNvGraphicFramePr>
+            <a:graphic xmlns:a="http://schemas.openxmlformats.org/drawingml/2006/main">
+              <a:graphicData uri="http://schemas.openxmlformats.org/drawingml/2006/picture">
+                <pic:pic xmlns:pic="http://schemas.openxmlformats.org/drawingml/2006/picture">
+                  <pic:nvPicPr>
+                    <pic:cNvPr id="1" name=""/>
+                    <pic:cNvPicPr/>
+                  </pic:nvPicPr>
+                  <pic:blipFill>
+                    <a:blip r:embed="rId27"/>
+                    <a:stretch>
+                      <a:fillRect/>
+                    </a:stretch>
+                  </pic:blipFill>
+                  <pic:spPr>
+                    <a:xfrm>
+                      <a:off x="0" y="0"/>
+                      <a:ext cx="5731510" cy="3246120"/>
+                    </a:xfrm>
+                    <a:prstGeom prst="rect">
+                      <a:avLst/>
+                    </a:prstGeom>
+                  </pic:spPr>
+                </pic:pic>
+              </a:graphicData>
+            </a:graphic>
+          </wp:inline>
+        </w:drawing>
+      </w:r>
+    </w:p>
+    <w:p>
+      <w:r>
+        <w:t>^define a protocol, port and health criteria. This then checks the health of an instance. Health criteria determine how often to check an instance is healthy</w:t>
+      </w:r>
+    </w:p>
+    <w:p>
+      <w:r>
+        <w:t xml:space="preserve"> </w:t>
+      </w:r>
+    </w:p>
+    <w:p>
+      <w:r>
+        <w:t>HTTP(S) Load Balancer</w:t>
+      </w:r>
+    </w:p>
+    <w:p>
+      <w:r>
+        <w:lastRenderedPageBreak/>
+        <w:drawing>
+          <wp:inline distT="0" distB="0" distL="0" distR="0" wp14:anchorId="1884B32D" wp14:editId="5A1B8404">
+            <wp:extent cx="5731510" cy="2674620"/>
+            <wp:effectExtent l="0" t="0" r="2540" b="0"/>
+            <wp:docPr id="25" name="Picture 25"/>
+            <wp:cNvGraphicFramePr>
+              <a:graphicFrameLocks xmlns:a="http://schemas.openxmlformats.org/drawingml/2006/main" noChangeAspect="1"/>
+            </wp:cNvGraphicFramePr>
+            <a:graphic xmlns:a="http://schemas.openxmlformats.org/drawingml/2006/main">
+              <a:graphicData uri="http://schemas.openxmlformats.org/drawingml/2006/picture">
+                <pic:pic xmlns:pic="http://schemas.openxmlformats.org/drawingml/2006/picture">
+                  <pic:nvPicPr>
+                    <pic:cNvPr id="1" name=""/>
+                    <pic:cNvPicPr/>
+                  </pic:nvPicPr>
+                  <pic:blipFill>
+                    <a:blip r:embed="rId28"/>
+                    <a:stretch>
+                      <a:fillRect/>
+                    </a:stretch>
+                  </pic:blipFill>
+                  <pic:spPr>
+                    <a:xfrm>
+                      <a:off x="0" y="0"/>
+                      <a:ext cx="5731510" cy="2674620"/>
+                    </a:xfrm>
+                    <a:prstGeom prst="rect">
+                      <a:avLst/>
+                    </a:prstGeom>
+                  </pic:spPr>
+                </pic:pic>
+              </a:graphicData>
+            </a:graphic>
+          </wp:inline>
+        </w:drawing>
+      </w:r>
+    </w:p>
+    <w:p>
+      <w:r>
+        <w:drawing>
+          <wp:inline distT="0" distB="0" distL="0" distR="0" wp14:anchorId="6733F312" wp14:editId="44F94AD2">
+            <wp:extent cx="5731510" cy="2805430"/>
+            <wp:effectExtent l="0" t="0" r="2540" b="0"/>
+            <wp:docPr id="26" name="Picture 26"/>
+            <wp:cNvGraphicFramePr>
+              <a:graphicFrameLocks xmlns:a="http://schemas.openxmlformats.org/drawingml/2006/main" noChangeAspect="1"/>
+            </wp:cNvGraphicFramePr>
+            <a:graphic xmlns:a="http://schemas.openxmlformats.org/drawingml/2006/main">
+              <a:graphicData uri="http://schemas.openxmlformats.org/drawingml/2006/picture">
+                <pic:pic xmlns:pic="http://schemas.openxmlformats.org/drawingml/2006/picture">
+                  <pic:nvPicPr>
+                    <pic:cNvPr id="1" name=""/>
+                    <pic:cNvPicPr/>
+                  </pic:nvPicPr>
+                  <pic:blipFill>
+                    <a:blip r:embed="rId29"/>
+                    <a:stretch>
+                      <a:fillRect/>
+                    </a:stretch>
+                  </pic:blipFill>
+                  <pic:spPr>
+                    <a:xfrm>
+                      <a:off x="0" y="0"/>
+                      <a:ext cx="5731510" cy="2805430"/>
+                    </a:xfrm>
+                    <a:prstGeom prst="rect">
+                      <a:avLst/>
+                    </a:prstGeom>
+                  </pic:spPr>
+                </pic:pic>
+              </a:graphicData>
+            </a:graphic>
+          </wp:inline>
+        </w:drawing>
+      </w:r>
+    </w:p>
+    <w:p>
+      <w:r>
+        <w:lastRenderedPageBreak/>
+        <w:drawing>
+          <wp:inline distT="0" distB="0" distL="0" distR="0" wp14:anchorId="030A60A1" wp14:editId="3F06B97E">
+            <wp:extent cx="5731510" cy="2983230"/>
+            <wp:effectExtent l="0" t="0" r="2540" b="7620"/>
+            <wp:docPr id="27" name="Picture 27"/>
+            <wp:cNvGraphicFramePr>
+              <a:graphicFrameLocks xmlns:a="http://schemas.openxmlformats.org/drawingml/2006/main" noChangeAspect="1"/>
+            </wp:cNvGraphicFramePr>
+            <a:graphic xmlns:a="http://schemas.openxmlformats.org/drawingml/2006/main">
+              <a:graphicData uri="http://schemas.openxmlformats.org/drawingml/2006/picture">
+                <pic:pic xmlns:pic="http://schemas.openxmlformats.org/drawingml/2006/picture">
+                  <pic:nvPicPr>
+                    <pic:cNvPr id="1" name=""/>
+                    <pic:cNvPicPr/>
+                  </pic:nvPicPr>
+                  <pic:blipFill>
+                    <a:blip r:embed="rId30"/>
+                    <a:stretch>
+                      <a:fillRect/>
+                    </a:stretch>
+                  </pic:blipFill>
+                  <pic:spPr>
+                    <a:xfrm>
+                      <a:off x="0" y="0"/>
+                      <a:ext cx="5731510" cy="2983230"/>
+                    </a:xfrm>
+                    <a:prstGeom prst="rect">
+                      <a:avLst/>
+                    </a:prstGeom>
+                  </pic:spPr>
+                </pic:pic>
+              </a:graphicData>
+            </a:graphic>
+          </wp:inline>
+        </w:drawing>
+      </w:r>
+      <w:r>
+        <w:drawing>
+          <wp:inline distT="0" distB="0" distL="0" distR="0" wp14:anchorId="484942DB" wp14:editId="32EC24EF">
+            <wp:extent cx="5731510" cy="2896235"/>
+            <wp:effectExtent l="0" t="0" r="2540" b="0"/>
+            <wp:docPr id="28" name="Picture 28"/>
+            <wp:cNvGraphicFramePr>
+              <a:graphicFrameLocks xmlns:a="http://schemas.openxmlformats.org/drawingml/2006/main" noChangeAspect="1"/>
+            </wp:cNvGraphicFramePr>
+            <a:graphic xmlns:a="http://schemas.openxmlformats.org/drawingml/2006/main">
+              <a:graphicData uri="http://schemas.openxmlformats.org/drawingml/2006/picture">
+                <pic:pic xmlns:pic="http://schemas.openxmlformats.org/drawingml/2006/picture">
+                  <pic:nvPicPr>
+                    <pic:cNvPr id="1" name=""/>
+                    <pic:cNvPicPr/>
+                  </pic:nvPicPr>
+                  <pic:blipFill>
+                    <a:blip r:embed="rId31"/>
+                    <a:stretch>
+                      <a:fillRect/>
+                    </a:stretch>
+                  </pic:blipFill>
+                  <pic:spPr>
+                    <a:xfrm>
+                      <a:off x="0" y="0"/>
+                      <a:ext cx="5731510" cy="2896235"/>
+                    </a:xfrm>
+                    <a:prstGeom prst="rect">
+                      <a:avLst/>
+                    </a:prstGeom>
+                  </pic:spPr>
+                </pic:pic>
+              </a:graphicData>
+            </a:graphic>
+          </wp:inline>
+        </w:drawing>
+      </w:r>
+    </w:p>
+    <w:p>
+      <w:r>
+        <w:t>^ if an instance is full, the http load balancer will send the traffic to the next closest instance with capacity (cross region load balancing)</w:t>
+      </w:r>
+    </w:p>
+    <w:p>
+      <w:r>
+        <w:lastRenderedPageBreak/>
+        <w:drawing>
+          <wp:inline distT="0" distB="0" distL="0" distR="0" wp14:anchorId="517BD6CB" wp14:editId="58458817">
+            <wp:extent cx="5731510" cy="2846705"/>
+            <wp:effectExtent l="0" t="0" r="2540" b="0"/>
+            <wp:docPr id="29" name="Picture 29"/>
+            <wp:cNvGraphicFramePr>
+              <a:graphicFrameLocks xmlns:a="http://schemas.openxmlformats.org/drawingml/2006/main" noChangeAspect="1"/>
+            </wp:cNvGraphicFramePr>
+            <a:graphic xmlns:a="http://schemas.openxmlformats.org/drawingml/2006/main">
+              <a:graphicData uri="http://schemas.openxmlformats.org/drawingml/2006/picture">
+                <pic:pic xmlns:pic="http://schemas.openxmlformats.org/drawingml/2006/picture">
+                  <pic:nvPicPr>
+                    <pic:cNvPr id="1" name=""/>
+                    <pic:cNvPicPr/>
+                  </pic:nvPicPr>
+                  <pic:blipFill>
+                    <a:blip r:embed="rId32"/>
+                    <a:stretch>
+                      <a:fillRect/>
+                    </a:stretch>
+                  </pic:blipFill>
+                  <pic:spPr>
+                    <a:xfrm>
+                      <a:off x="0" y="0"/>
+                      <a:ext cx="5731510" cy="2846705"/>
+                    </a:xfrm>
+                    <a:prstGeom prst="rect">
+                      <a:avLst/>
+                    </a:prstGeom>
+                  </pic:spPr>
+                </pic:pic>
+              </a:graphicData>
+            </a:graphic>
+          </wp:inline>
+        </w:drawing>
+      </w:r>
+    </w:p>
+    <w:p/>
+    <w:p>
+      <w:r>
+        <w:drawing>
+          <wp:inline distT="0" distB="0" distL="0" distR="0" wp14:anchorId="0AA562B2" wp14:editId="0AA23D8D">
+            <wp:extent cx="5731510" cy="2496820"/>
+            <wp:effectExtent l="0" t="0" r="2540" b="0"/>
+            <wp:docPr id="30" name="Picture 30"/>
+            <wp:cNvGraphicFramePr>
+              <a:graphicFrameLocks xmlns:a="http://schemas.openxmlformats.org/drawingml/2006/main" noChangeAspect="1"/>
+            </wp:cNvGraphicFramePr>
+            <a:graphic xmlns:a="http://schemas.openxmlformats.org/drawingml/2006/main">
+              <a:graphicData uri="http://schemas.openxmlformats.org/drawingml/2006/picture">
+                <pic:pic xmlns:pic="http://schemas.openxmlformats.org/drawingml/2006/picture">
+                  <pic:nvPicPr>
+                    <pic:cNvPr id="1" name=""/>
+                    <pic:cNvPicPr/>
+                  </pic:nvPicPr>
+                  <pic:blipFill>
+                    <a:blip r:embed="rId33"/>
+                    <a:stretch>
+                      <a:fillRect/>
+                    </a:stretch>
+                  </pic:blipFill>
+                  <pic:spPr>
+                    <a:xfrm>
+                      <a:off x="0" y="0"/>
+                      <a:ext cx="5731510" cy="2496820"/>
+                    </a:xfrm>
+                    <a:prstGeom prst="rect">
+                      <a:avLst/>
+                    </a:prstGeom>
+                  </pic:spPr>
+                </pic:pic>
+              </a:graphicData>
+            </a:graphic>
+          </wp:inline>
+        </w:drawing>
+      </w:r>
+    </w:p>
+    <w:p>
+      <w:r>
+        <w:t>^Differences between HTTP(S) and HTTP load balancing</w:t>
+      </w:r>
+    </w:p>
+    <w:p>
+      <w:pPr>
+        <w:pStyle w:val="ListParagraph"/>
+        <w:numPr>
+          <w:ilvl w:val="0"/>
+          <w:numId w:val="1"/>
+        </w:numPr>
+      </w:pPr>
+      <w:r>
+        <w:t>An HTTP(S) load balancer uses a target HTTPS proxy instead of a target HTTP proxy</w:t>
+      </w:r>
+    </w:p>
+    <w:p>
+      <w:pPr>
+        <w:pStyle w:val="ListParagraph"/>
+        <w:numPr>
+          <w:ilvl w:val="0"/>
+          <w:numId w:val="1"/>
+        </w:numPr>
+      </w:pPr>
+      <w:r>
+        <w:t>An HTTP(S) load balancer requires at least one signed SSL certificate installed on the target HTTPS proxy for the load balancer</w:t>
+      </w:r>
+    </w:p>
+    <w:p>
+      <w:pPr>
+        <w:pStyle w:val="ListParagraph"/>
+        <w:numPr>
+          <w:ilvl w:val="0"/>
+          <w:numId w:val="1"/>
+        </w:numPr>
+      </w:pPr>
+      <w:r>
+        <w:t>The client SSL session terminates at the load balancer</w:t>
+      </w:r>
+    </w:p>
+    <w:p>
+      <w:pPr>
+        <w:pStyle w:val="ListParagraph"/>
+        <w:numPr>
+          <w:ilvl w:val="0"/>
+          <w:numId w:val="1"/>
+        </w:numPr>
+      </w:pPr>
+      <w:r>
+        <w:t>HTTP(S) load balancers support the QUIC transport layer protocol</w:t>
+      </w:r>
+    </w:p>
+    <w:p>
+      <w:r>
+        <w:drawing>
+          <wp:inline distT="0" distB="0" distL="0" distR="0" wp14:anchorId="18D18765" wp14:editId="6851EA08">
+            <wp:extent cx="2686195" cy="1571625"/>
+            <wp:effectExtent l="0" t="0" r="0" b="0"/>
+            <wp:docPr id="32" name="Picture 32"/>
+            <wp:cNvGraphicFramePr>
+              <a:graphicFrameLocks xmlns:a="http://schemas.openxmlformats.org/drawingml/2006/main" noChangeAspect="1"/>
+            </wp:cNvGraphicFramePr>
+            <a:graphic xmlns:a="http://schemas.openxmlformats.org/drawingml/2006/main">
+              <a:graphicData uri="http://schemas.openxmlformats.org/drawingml/2006/picture">
+                <pic:pic xmlns:pic="http://schemas.openxmlformats.org/drawingml/2006/picture">
+                  <pic:nvPicPr>
+                    <pic:cNvPr id="1" name=""/>
+                    <pic:cNvPicPr/>
+                  </pic:nvPicPr>
+                  <pic:blipFill>
+                    <a:blip r:embed="rId34"/>
+                    <a:stretch>
+                      <a:fillRect/>
+                    </a:stretch>
+                  </pic:blipFill>
+                  <pic:spPr>
+                    <a:xfrm>
+                      <a:off x="0" y="0"/>
+                      <a:ext cx="2687964" cy="1572660"/>
+                    </a:xfrm>
+                    <a:prstGeom prst="rect">
+                      <a:avLst/>
+                    </a:prstGeom>
+                  </pic:spPr>
+                </pic:pic>
+              </a:graphicData>
+            </a:graphic>
+          </wp:inline>
+        </w:drawing>
+      </w:r>
+    </w:p>
+    <w:p>
+      <w:r>
+        <w:lastRenderedPageBreak/>
+        <w:t>SSL Proxy Load Balancing</w:t>
+      </w:r>
+    </w:p>
+    <w:p>
+      <w:r>
+        <w:drawing>
+          <wp:inline distT="0" distB="0" distL="0" distR="0" wp14:anchorId="1EFB0772" wp14:editId="193B0F47">
+            <wp:extent cx="5731510" cy="3273425"/>
+            <wp:effectExtent l="0" t="0" r="2540" b="3175"/>
+            <wp:docPr id="33" name="Picture 33"/>
+            <wp:cNvGraphicFramePr>
+              <a:graphicFrameLocks xmlns:a="http://schemas.openxmlformats.org/drawingml/2006/main" noChangeAspect="1"/>
+            </wp:cNvGraphicFramePr>
+            <a:graphic xmlns:a="http://schemas.openxmlformats.org/drawingml/2006/main">
+              <a:graphicData uri="http://schemas.openxmlformats.org/drawingml/2006/picture">
+                <pic:pic xmlns:pic="http://schemas.openxmlformats.org/drawingml/2006/picture">
+                  <pic:nvPicPr>
+                    <pic:cNvPr id="1" name=""/>
+                    <pic:cNvPicPr/>
+                  </pic:nvPicPr>
+                  <pic:blipFill>
+                    <a:blip r:embed="rId35"/>
+                    <a:stretch>
+                      <a:fillRect/>
+                    </a:stretch>
+                  </pic:blipFill>
+                  <pic:spPr>
+                    <a:xfrm>
+                      <a:off x="0" y="0"/>
+                      <a:ext cx="5731510" cy="3273425"/>
+                    </a:xfrm>
+                    <a:prstGeom prst="rect">
+                      <a:avLst/>
+                    </a:prstGeom>
+                  </pic:spPr>
+                </pic:pic>
+              </a:graphicData>
+            </a:graphic>
+          </wp:inline>
+        </w:drawing>
+      </w:r>
+    </w:p>
+    <w:p>
+      <w:r>
+        <w:drawing>
+          <wp:inline distT="0" distB="0" distL="0" distR="0" wp14:anchorId="44C5753E" wp14:editId="6EA4A9C5">
+            <wp:extent cx="5731510" cy="3275965"/>
+            <wp:effectExtent l="0" t="0" r="2540" b="635"/>
+            <wp:docPr id="34" name="Picture 34"/>
+            <wp:cNvGraphicFramePr>
+              <a:graphicFrameLocks xmlns:a="http://schemas.openxmlformats.org/drawingml/2006/main" noChangeAspect="1"/>
+            </wp:cNvGraphicFramePr>
+            <a:graphic xmlns:a="http://schemas.openxmlformats.org/drawingml/2006/main">
+              <a:graphicData uri="http://schemas.openxmlformats.org/drawingml/2006/picture">
+                <pic:pic xmlns:pic="http://schemas.openxmlformats.org/drawingml/2006/picture">
+                  <pic:nvPicPr>
+                    <pic:cNvPr id="1" name=""/>
+                    <pic:cNvPicPr/>
+                  </pic:nvPicPr>
+                  <pic:blipFill>
+                    <a:blip r:embed="rId36"/>
+                    <a:stretch>
+                      <a:fillRect/>
+                    </a:stretch>
+                  </pic:blipFill>
+                  <pic:spPr>
+                    <a:xfrm>
+                      <a:off x="0" y="0"/>
+                      <a:ext cx="5731510" cy="3275965"/>
+                    </a:xfrm>
+                    <a:prstGeom prst="rect">
+                      <a:avLst/>
+                    </a:prstGeom>
+                  </pic:spPr>
+                </pic:pic>
+              </a:graphicData>
+            </a:graphic>
+          </wp:inline>
+        </w:drawing>
+      </w:r>
+    </w:p>
+    <w:p/>
+    <w:p/>
+    <w:p/>
+    <w:p/>
+    <w:p/>
+    <w:p/>
+    <w:p>
+      <w:r>
+        <w:lastRenderedPageBreak/>
+        <w:t>TCP proxy Load balancing</w:t>
+      </w:r>
+    </w:p>
+    <w:p>
+      <w:r>
+        <w:drawing>
+          <wp:inline distT="0" distB="0" distL="0" distR="0" wp14:anchorId="09DF55B3" wp14:editId="2ADE3E42">
+            <wp:extent cx="3905250" cy="2417898"/>
+            <wp:effectExtent l="0" t="0" r="0" b="1905"/>
+            <wp:docPr id="35" name="Picture 35"/>
+            <wp:cNvGraphicFramePr>
+              <a:graphicFrameLocks xmlns:a="http://schemas.openxmlformats.org/drawingml/2006/main" noChangeAspect="1"/>
+            </wp:cNvGraphicFramePr>
+            <a:graphic xmlns:a="http://schemas.openxmlformats.org/drawingml/2006/main">
+              <a:graphicData uri="http://schemas.openxmlformats.org/drawingml/2006/picture">
+                <pic:pic xmlns:pic="http://schemas.openxmlformats.org/drawingml/2006/picture">
+                  <pic:nvPicPr>
+                    <pic:cNvPr id="1" name=""/>
+                    <pic:cNvPicPr/>
+                  </pic:nvPicPr>
+                  <pic:blipFill>
+                    <a:blip r:embed="rId37"/>
+                    <a:stretch>
+                      <a:fillRect/>
+                    </a:stretch>
+                  </pic:blipFill>
+                  <pic:spPr>
+                    <a:xfrm>
+                      <a:off x="0" y="0"/>
+                      <a:ext cx="3909631" cy="2420611"/>
+                    </a:xfrm>
+                    <a:prstGeom prst="rect">
+                      <a:avLst/>
+                    </a:prstGeom>
+                  </pic:spPr>
+                </pic:pic>
+              </a:graphicData>
+            </a:graphic>
+          </wp:inline>
+        </w:drawing>
+      </w:r>
+    </w:p>
+    <w:p>
+      <w:r>
+        <w:drawing>
+          <wp:inline distT="0" distB="0" distL="0" distR="0" wp14:anchorId="1717B3EB" wp14:editId="3482325F">
+            <wp:extent cx="5731510" cy="3279775"/>
+            <wp:effectExtent l="0" t="0" r="2540" b="0"/>
+            <wp:docPr id="36" name="Picture 36"/>
+            <wp:cNvGraphicFramePr>
+              <a:graphicFrameLocks xmlns:a="http://schemas.openxmlformats.org/drawingml/2006/main" noChangeAspect="1"/>
+            </wp:cNvGraphicFramePr>
+            <a:graphic xmlns:a="http://schemas.openxmlformats.org/drawingml/2006/main">
+              <a:graphicData uri="http://schemas.openxmlformats.org/drawingml/2006/picture">
+                <pic:pic xmlns:pic="http://schemas.openxmlformats.org/drawingml/2006/picture">
+                  <pic:nvPicPr>
+                    <pic:cNvPr id="1" name=""/>
+                    <pic:cNvPicPr/>
+                  </pic:nvPicPr>
+                  <pic:blipFill>
+                    <a:blip r:embed="rId38"/>
+                    <a:stretch>
+                      <a:fillRect/>
+                    </a:stretch>
+                  </pic:blipFill>
+                  <pic:spPr>
+                    <a:xfrm>
+                      <a:off x="0" y="0"/>
+                      <a:ext cx="5731510" cy="3279775"/>
+                    </a:xfrm>
+                    <a:prstGeom prst="rect">
+                      <a:avLst/>
+                    </a:prstGeom>
+                  </pic:spPr>
+                </pic:pic>
+              </a:graphicData>
+            </a:graphic>
+          </wp:inline>
+        </w:drawing>
+      </w:r>
+    </w:p>
+    <w:p>
+      <w:r>
+        <w:t>Network Load Balancing</w:t>
+      </w:r>
+    </w:p>
+    <w:p>
+      <w:r>
+        <w:drawing>
+          <wp:inline distT="0" distB="0" distL="0" distR="0" wp14:anchorId="54B06526" wp14:editId="05A702D4">
+            <wp:extent cx="5105400" cy="2293074"/>
+            <wp:effectExtent l="0" t="0" r="0" b="0"/>
+            <wp:docPr id="37" name="Picture 37"/>
+            <wp:cNvGraphicFramePr>
+              <a:graphicFrameLocks xmlns:a="http://schemas.openxmlformats.org/drawingml/2006/main" noChangeAspect="1"/>
+            </wp:cNvGraphicFramePr>
+            <a:graphic xmlns:a="http://schemas.openxmlformats.org/drawingml/2006/main">
+              <a:graphicData uri="http://schemas.openxmlformats.org/drawingml/2006/picture">
+                <pic:pic xmlns:pic="http://schemas.openxmlformats.org/drawingml/2006/picture">
+                  <pic:nvPicPr>
+                    <pic:cNvPr id="1" name=""/>
+                    <pic:cNvPicPr/>
+                  </pic:nvPicPr>
+                  <pic:blipFill>
+                    <a:blip r:embed="rId39"/>
+                    <a:stretch>
+                      <a:fillRect/>
+                    </a:stretch>
+                  </pic:blipFill>
+                  <pic:spPr>
+                    <a:xfrm>
+                      <a:off x="0" y="0"/>
+                      <a:ext cx="5111999" cy="2296038"/>
+                    </a:xfrm>
+                    <a:prstGeom prst="rect">
+                      <a:avLst/>
+                    </a:prstGeom>
+                  </pic:spPr>
+                </pic:pic>
+              </a:graphicData>
+            </a:graphic>
+          </wp:inline>
+        </w:drawing>
+      </w:r>
+    </w:p>
+    <w:p>
+      <w:r>
+        <w:lastRenderedPageBreak/>
+        <w:drawing>
+          <wp:inline distT="0" distB="0" distL="0" distR="0" wp14:anchorId="2380675A" wp14:editId="1009B45A">
+            <wp:extent cx="5020376" cy="2629267"/>
+            <wp:effectExtent l="0" t="0" r="8890" b="0"/>
+            <wp:docPr id="38" name="Picture 38"/>
+            <wp:cNvGraphicFramePr>
+              <a:graphicFrameLocks xmlns:a="http://schemas.openxmlformats.org/drawingml/2006/main" noChangeAspect="1"/>
+            </wp:cNvGraphicFramePr>
+            <a:graphic xmlns:a="http://schemas.openxmlformats.org/drawingml/2006/main">
+              <a:graphicData uri="http://schemas.openxmlformats.org/drawingml/2006/picture">
+                <pic:pic xmlns:pic="http://schemas.openxmlformats.org/drawingml/2006/picture">
+                  <pic:nvPicPr>
+                    <pic:cNvPr id="1" name=""/>
+                    <pic:cNvPicPr/>
+                  </pic:nvPicPr>
+                  <pic:blipFill>
+                    <a:blip r:embed="rId40"/>
+                    <a:stretch>
+                      <a:fillRect/>
+                    </a:stretch>
+                  </pic:blipFill>
+                  <pic:spPr>
+                    <a:xfrm>
+                      <a:off x="0" y="0"/>
+                      <a:ext cx="5020376" cy="2629267"/>
+                    </a:xfrm>
+                    <a:prstGeom prst="rect">
+                      <a:avLst/>
+                    </a:prstGeom>
+                  </pic:spPr>
+                </pic:pic>
+              </a:graphicData>
+            </a:graphic>
+          </wp:inline>
+        </w:drawing>
+      </w:r>
+      <w:r>
+        <w:drawing>
+          <wp:inline distT="0" distB="0" distL="0" distR="0" wp14:anchorId="027F440D" wp14:editId="67626942">
+            <wp:extent cx="3667637" cy="1543265"/>
+            <wp:effectExtent l="0" t="0" r="9525" b="0"/>
+            <wp:docPr id="39" name="Picture 39"/>
+            <wp:cNvGraphicFramePr>
+              <a:graphicFrameLocks xmlns:a="http://schemas.openxmlformats.org/drawingml/2006/main" noChangeAspect="1"/>
+            </wp:cNvGraphicFramePr>
+            <a:graphic xmlns:a="http://schemas.openxmlformats.org/drawingml/2006/main">
+              <a:graphicData uri="http://schemas.openxmlformats.org/drawingml/2006/picture">
+                <pic:pic xmlns:pic="http://schemas.openxmlformats.org/drawingml/2006/picture">
+                  <pic:nvPicPr>
+                    <pic:cNvPr id="1" name=""/>
+                    <pic:cNvPicPr/>
+                  </pic:nvPicPr>
+                  <pic:blipFill>
+                    <a:blip r:embed="rId41"/>
+                    <a:stretch>
+                      <a:fillRect/>
+                    </a:stretch>
+                  </pic:blipFill>
+                  <pic:spPr>
+                    <a:xfrm>
+                      <a:off x="0" y="0"/>
+                      <a:ext cx="3667637" cy="1543265"/>
+                    </a:xfrm>
+                    <a:prstGeom prst="rect">
+                      <a:avLst/>
+                    </a:prstGeom>
+                  </pic:spPr>
+                </pic:pic>
+              </a:graphicData>
+            </a:graphic>
+          </wp:inline>
+        </w:drawing>
+      </w:r>
+    </w:p>
+    <w:p/>
+    <w:p>
+      <w:r>
+        <w:t>Internal Load Balancing</w:t>
+      </w:r>
+    </w:p>
+    <w:p>
+      <w:pPr>
+        <w:pStyle w:val="ListParagraph"/>
+        <w:numPr>
+          <w:ilvl w:val="0"/>
+          <w:numId w:val="1"/>
+        </w:numPr>
+      </w:pPr>
+      <w:r>
+        <w:t>run and scale your services behind a private load balancing IP address</w:t>
+      </w:r>
+    </w:p>
+    <w:p>
+      <w:pPr>
+        <w:pStyle w:val="ListParagraph"/>
+        <w:numPr>
+          <w:ilvl w:val="0"/>
+          <w:numId w:val="1"/>
+        </w:numPr>
+      </w:pPr>
+      <w:r>
+        <w:t>only accessible through the internal IP addresses of virtual machine instances that are in the same region</w:t>
+      </w:r>
+    </w:p>
+    <w:p>
+      <w:pPr>
+        <w:pStyle w:val="ListParagraph"/>
+        <w:numPr>
+          <w:ilvl w:val="0"/>
+          <w:numId w:val="1"/>
+        </w:numPr>
+      </w:pPr>
+      <w:r>
+        <w:t xml:space="preserve">lower latency as request </w:t>
+      </w:r>
+      <w:proofErr w:type="gramStart"/>
+      <w:r>
+        <w:t>stay</w:t>
+      </w:r>
+      <w:proofErr w:type="gramEnd"/>
+      <w:r>
+        <w:t xml:space="preserve"> within Google’s network (no external IP addresses)</w:t>
+      </w:r>
+    </w:p>
+    <w:p>
+      <w:r>
+        <w:drawing>
+          <wp:inline distT="0" distB="0" distL="0" distR="0" wp14:anchorId="10DFF11E" wp14:editId="132F4B4D">
+            <wp:extent cx="3810532" cy="2400635"/>
+            <wp:effectExtent l="0" t="0" r="0" b="0"/>
+            <wp:docPr id="40" name="Picture 40"/>
+            <wp:cNvGraphicFramePr>
+              <a:graphicFrameLocks xmlns:a="http://schemas.openxmlformats.org/drawingml/2006/main" noChangeAspect="1"/>
+            </wp:cNvGraphicFramePr>
+            <a:graphic xmlns:a="http://schemas.openxmlformats.org/drawingml/2006/main">
+              <a:graphicData uri="http://schemas.openxmlformats.org/drawingml/2006/picture">
+                <pic:pic xmlns:pic="http://schemas.openxmlformats.org/drawingml/2006/picture">
+                  <pic:nvPicPr>
+                    <pic:cNvPr id="1" name=""/>
+                    <pic:cNvPicPr/>
+                  </pic:nvPicPr>
+                  <pic:blipFill>
+                    <a:blip r:embed="rId42"/>
+                    <a:stretch>
+                      <a:fillRect/>
+                    </a:stretch>
+                  </pic:blipFill>
+                  <pic:spPr>
+                    <a:xfrm>
+                      <a:off x="0" y="0"/>
+                      <a:ext cx="3810532" cy="2400635"/>
+                    </a:xfrm>
+                    <a:prstGeom prst="rect">
+                      <a:avLst/>
+                    </a:prstGeom>
+                  </pic:spPr>
+                </pic:pic>
+              </a:graphicData>
+            </a:graphic>
+          </wp:inline>
+        </w:drawing>
+      </w:r>
+    </w:p>
+    <w:p>
+      <w:r>
+        <w:lastRenderedPageBreak/>
+        <w:drawing>
+          <wp:inline distT="0" distB="0" distL="0" distR="0" wp14:anchorId="6C4D7E71" wp14:editId="03198061">
+            <wp:extent cx="5731510" cy="2900045"/>
+            <wp:effectExtent l="0" t="0" r="2540" b="0"/>
+            <wp:docPr id="41" name="Picture 41"/>
+            <wp:cNvGraphicFramePr>
+              <a:graphicFrameLocks xmlns:a="http://schemas.openxmlformats.org/drawingml/2006/main" noChangeAspect="1"/>
+            </wp:cNvGraphicFramePr>
+            <a:graphic xmlns:a="http://schemas.openxmlformats.org/drawingml/2006/main">
+              <a:graphicData uri="http://schemas.openxmlformats.org/drawingml/2006/picture">
+                <pic:pic xmlns:pic="http://schemas.openxmlformats.org/drawingml/2006/picture">
+                  <pic:nvPicPr>
+                    <pic:cNvPr id="1" name=""/>
+                    <pic:cNvPicPr/>
+                  </pic:nvPicPr>
+                  <pic:blipFill>
+                    <a:blip r:embed="rId43"/>
+                    <a:stretch>
+                      <a:fillRect/>
+                    </a:stretch>
+                  </pic:blipFill>
+                  <pic:spPr>
+                    <a:xfrm>
+                      <a:off x="0" y="0"/>
+                      <a:ext cx="5731510" cy="2900045"/>
+                    </a:xfrm>
+                    <a:prstGeom prst="rect">
+                      <a:avLst/>
+                    </a:prstGeom>
+                  </pic:spPr>
+                </pic:pic>
+              </a:graphicData>
+            </a:graphic>
+          </wp:inline>
+        </w:drawing>
+      </w:r>
+    </w:p>
+    <w:p/>
+    <w:p>
+      <w:r>
+        <w:drawing>
+          <wp:inline distT="0" distB="0" distL="0" distR="0" wp14:anchorId="784288B9" wp14:editId="3E266CC4">
+            <wp:extent cx="5731510" cy="2929890"/>
+            <wp:effectExtent l="0" t="0" r="2540" b="3810"/>
+            <wp:docPr id="42" name="Picture 42"/>
+            <wp:cNvGraphicFramePr>
+              <a:graphicFrameLocks xmlns:a="http://schemas.openxmlformats.org/drawingml/2006/main" noChangeAspect="1"/>
+            </wp:cNvGraphicFramePr>
+            <a:graphic xmlns:a="http://schemas.openxmlformats.org/drawingml/2006/main">
+              <a:graphicData uri="http://schemas.openxmlformats.org/drawingml/2006/picture">
+                <pic:pic xmlns:pic="http://schemas.openxmlformats.org/drawingml/2006/picture">
+                  <pic:nvPicPr>
+                    <pic:cNvPr id="1" name=""/>
+                    <pic:cNvPicPr/>
+                  </pic:nvPicPr>
+                  <pic:blipFill>
+                    <a:blip r:embed="rId44"/>
+                    <a:stretch>
+                      <a:fillRect/>
+                    </a:stretch>
+                  </pic:blipFill>
+                  <pic:spPr>
+                    <a:xfrm>
+                      <a:off x="0" y="0"/>
+                      <a:ext cx="5731510" cy="2929890"/>
+                    </a:xfrm>
+                    <a:prstGeom prst="rect">
+                      <a:avLst/>
+                    </a:prstGeom>
+                  </pic:spPr>
+                </pic:pic>
+              </a:graphicData>
+            </a:graphic>
+          </wp:inline>
+        </w:drawing>
+      </w:r>
+    </w:p>
+    <w:p>
+      <w:r>
+        <w:t>^proxy based, regional, layer 7 load balancer. Enables you to run and scale services behind internal load balancing IP address</w:t>
+      </w:r>
+    </w:p>
+    <w:p>
+      <w:r>
+        <w:lastRenderedPageBreak/>
+        <w:drawing>
+          <wp:inline distT="0" distB="0" distL="0" distR="0" wp14:anchorId="0D4DC607" wp14:editId="4FDC0E0C">
+            <wp:extent cx="5731510" cy="3112770"/>
+            <wp:effectExtent l="0" t="0" r="2540" b="0"/>
+            <wp:docPr id="43" name="Picture 43"/>
+            <wp:cNvGraphicFramePr>
+              <a:graphicFrameLocks xmlns:a="http://schemas.openxmlformats.org/drawingml/2006/main" noChangeAspect="1"/>
+            </wp:cNvGraphicFramePr>
+            <a:graphic xmlns:a="http://schemas.openxmlformats.org/drawingml/2006/main">
+              <a:graphicData uri="http://schemas.openxmlformats.org/drawingml/2006/picture">
+                <pic:pic xmlns:pic="http://schemas.openxmlformats.org/drawingml/2006/picture">
+                  <pic:nvPicPr>
+                    <pic:cNvPr id="1" name=""/>
+                    <pic:cNvPicPr/>
+                  </pic:nvPicPr>
+                  <pic:blipFill>
+                    <a:blip r:embed="rId45"/>
+                    <a:stretch>
+                      <a:fillRect/>
+                    </a:stretch>
+                  </pic:blipFill>
+                  <pic:spPr>
+                    <a:xfrm>
+                      <a:off x="0" y="0"/>
+                      <a:ext cx="5731510" cy="3112770"/>
+                    </a:xfrm>
+                    <a:prstGeom prst="rect">
+                      <a:avLst/>
+                    </a:prstGeom>
+                  </pic:spPr>
+                </pic:pic>
+              </a:graphicData>
+            </a:graphic>
+          </wp:inline>
+        </w:drawing>
+      </w:r>
+    </w:p>
+    <w:p>
+      <w:r>
+        <w:t xml:space="preserve">  </w:t>
+      </w:r>
+    </w:p>
+    <w:p>
+      <w:r>
+        <w:t>Choosing a load balancer</w:t>
+      </w:r>
+    </w:p>
+    <w:p>
+      <w:r>
+        <w:drawing>
+          <wp:inline distT="0" distB="0" distL="0" distR="0" wp14:anchorId="6B6BE80F" wp14:editId="5918A010">
+            <wp:extent cx="5731510" cy="3429635"/>
+            <wp:effectExtent l="0" t="0" r="2540" b="0"/>
+            <wp:docPr id="44" name="Picture 44"/>
+            <wp:cNvGraphicFramePr>
+              <a:graphicFrameLocks xmlns:a="http://schemas.openxmlformats.org/drawingml/2006/main" noChangeAspect="1"/>
+            </wp:cNvGraphicFramePr>
+            <a:graphic xmlns:a="http://schemas.openxmlformats.org/drawingml/2006/main">
+              <a:graphicData uri="http://schemas.openxmlformats.org/drawingml/2006/picture">
+                <pic:pic xmlns:pic="http://schemas.openxmlformats.org/drawingml/2006/picture">
+                  <pic:nvPicPr>
+                    <pic:cNvPr id="1" name=""/>
+                    <pic:cNvPicPr/>
+                  </pic:nvPicPr>
+                  <pic:blipFill>
+                    <a:blip r:embed="rId46"/>
+                    <a:stretch>
+                      <a:fillRect/>
+                    </a:stretch>
+                  </pic:blipFill>
+                  <pic:spPr>
+                    <a:xfrm>
+                      <a:off x="0" y="0"/>
+                      <a:ext cx="5731510" cy="3429635"/>
+                    </a:xfrm>
+                    <a:prstGeom prst="rect">
+                      <a:avLst/>
+                    </a:prstGeom>
+                  </pic:spPr>
+                </pic:pic>
+              </a:graphicData>
+            </a:graphic>
+          </wp:inline>
+        </w:drawing>
+      </w:r>
+    </w:p>
+    <w:p>
+      <w:r>
+        <w:t>^IPv6 supported by HTTP(s), SSL proxy and TCP proxy load balancing</w:t>
+      </w:r>
+      <w:r>
+        <w:t>. IPv6 termination for these load balancers enables IPv6 requests to be proxied to your backend IPv4. This is done by terminating the IPv6 connection and placing the same request into an IPv4 connection. On the reverse connection, the IPv4 connection is terminated into an IPv6 connection which is passed to the IPv6 client</w:t>
+      </w:r>
+    </w:p>
+    <w:p/>
+    <w:p>
+      <w:r>
+        <w:lastRenderedPageBreak/>
+        <w:drawing>
+          <wp:inline distT="0" distB="0" distL="0" distR="0" wp14:anchorId="6900A2E0" wp14:editId="40B7A3A1">
+            <wp:extent cx="5731510" cy="2781300"/>
+            <wp:effectExtent l="0" t="0" r="2540" b="0"/>
+            <wp:docPr id="45" name="Picture 45"/>
+            <wp:cNvGraphicFramePr>
+              <a:graphicFrameLocks xmlns:a="http://schemas.openxmlformats.org/drawingml/2006/main" noChangeAspect="1"/>
+            </wp:cNvGraphicFramePr>
+            <a:graphic xmlns:a="http://schemas.openxmlformats.org/drawingml/2006/main">
+              <a:graphicData uri="http://schemas.openxmlformats.org/drawingml/2006/picture">
+                <pic:pic xmlns:pic="http://schemas.openxmlformats.org/drawingml/2006/picture">
+                  <pic:nvPicPr>
+                    <pic:cNvPr id="1" name=""/>
+                    <pic:cNvPicPr/>
+                  </pic:nvPicPr>
+                  <pic:blipFill>
+                    <a:blip r:embed="rId47"/>
+                    <a:stretch>
+                      <a:fillRect/>
+                    </a:stretch>
+                  </pic:blipFill>
+                  <pic:spPr>
+                    <a:xfrm>
+                      <a:off x="0" y="0"/>
+                      <a:ext cx="5731510" cy="2781300"/>
+                    </a:xfrm>
+                    <a:prstGeom prst="rect">
+                      <a:avLst/>
+                    </a:prstGeom>
+                  </pic:spPr>
+                </pic:pic>
+              </a:graphicData>
+            </a:graphic>
+          </wp:inline>
+        </w:drawing>
+      </w:r>
+    </w:p>
+    <w:p>
+      <w:r>
+        <w:t xml:space="preserve"> </w:t>
+      </w:r>
+    </w:p>
+    <w:p>
+      <w:pPr>
+        <w:rPr>
+          <w:b/>
+          <w:bCs/>
+          <w:sz w:val="24"/>
+          <w:szCs w:val="24"/>
+        </w:rPr>
+      </w:pPr>
+      <w:r>
+        <w:rPr>
+          <w:b/>
+          <w:bCs/>
+          <w:sz w:val="24"/>
+          <w:szCs w:val="24"/>
+        </w:rPr>
+        <w:t>Infrastructure Automation</w:t>
+      </w:r>
+    </w:p>
+    <w:p/>
     <w:p/>
     <w:p/>
     <w:sectPr>

</xml_diff>

<commit_message>
Adding Infrastructure Automation to scaling and automation
</commit_message>
<xml_diff>
--- a/Essential Google Cloud Infrastructure – Scaling and automation.docx
+++ b/Essential Google Cloud Infrastructure – Scaling and automation.docx
@@ -2350,7 +2350,45 @@
       <w:r>
         <w:t xml:space="preserve"> </w:t>
       </w:r>
-    </w:p>
+      <w:r>
+        <w:drawing>
+          <wp:inline distT="0" distB="0" distL="0" distR="0" wp14:anchorId="3FAC001A" wp14:editId="2FAFEFCE">
+            <wp:extent cx="5731510" cy="2877185"/>
+            <wp:effectExtent l="0" t="0" r="2540" b="0"/>
+            <wp:docPr id="46" name="Picture 46"/>
+            <wp:cNvGraphicFramePr>
+              <a:graphicFrameLocks xmlns:a="http://schemas.openxmlformats.org/drawingml/2006/main" noChangeAspect="1"/>
+            </wp:cNvGraphicFramePr>
+            <a:graphic xmlns:a="http://schemas.openxmlformats.org/drawingml/2006/main">
+              <a:graphicData uri="http://schemas.openxmlformats.org/drawingml/2006/picture">
+                <pic:pic xmlns:pic="http://schemas.openxmlformats.org/drawingml/2006/picture">
+                  <pic:nvPicPr>
+                    <pic:cNvPr id="1" name=""/>
+                    <pic:cNvPicPr/>
+                  </pic:nvPicPr>
+                  <pic:blipFill>
+                    <a:blip r:embed="rId48"/>
+                    <a:stretch>
+                      <a:fillRect/>
+                    </a:stretch>
+                  </pic:blipFill>
+                  <pic:spPr>
+                    <a:xfrm>
+                      <a:off x="0" y="0"/>
+                      <a:ext cx="5731510" cy="2877185"/>
+                    </a:xfrm>
+                    <a:prstGeom prst="rect">
+                      <a:avLst/>
+                    </a:prstGeom>
+                  </pic:spPr>
+                </pic:pic>
+              </a:graphicData>
+            </a:graphic>
+          </wp:inline>
+        </w:drawing>
+      </w:r>
+    </w:p>
+    <w:p/>
     <w:p>
       <w:pPr>
         <w:rPr>
@@ -2360,18 +2398,351 @@
           <w:szCs w:val="24"/>
         </w:rPr>
       </w:pPr>
-      <w:r>
+    </w:p>
+    <w:p>
+      <w:pPr>
         <w:rPr>
           <w:b/>
           <w:bCs/>
           <w:sz w:val="24"/>
           <w:szCs w:val="24"/>
         </w:rPr>
+      </w:pPr>
+    </w:p>
+    <w:p>
+      <w:pPr>
+        <w:rPr>
+          <w:b/>
+          <w:bCs/>
+          <w:sz w:val="24"/>
+          <w:szCs w:val="24"/>
+        </w:rPr>
+      </w:pPr>
+    </w:p>
+    <w:p>
+      <w:pPr>
+        <w:rPr>
+          <w:b/>
+          <w:bCs/>
+          <w:sz w:val="24"/>
+          <w:szCs w:val="24"/>
+        </w:rPr>
+      </w:pPr>
+    </w:p>
+    <w:p>
+      <w:pPr>
+        <w:rPr>
+          <w:b/>
+          <w:bCs/>
+          <w:sz w:val="24"/>
+          <w:szCs w:val="24"/>
+        </w:rPr>
+      </w:pPr>
+    </w:p>
+    <w:p>
+      <w:pPr>
+        <w:rPr>
+          <w:b/>
+          <w:bCs/>
+          <w:sz w:val="24"/>
+          <w:szCs w:val="24"/>
+        </w:rPr>
+      </w:pPr>
+    </w:p>
+    <w:p>
+      <w:pPr>
+        <w:rPr>
+          <w:b/>
+          <w:bCs/>
+          <w:sz w:val="24"/>
+          <w:szCs w:val="24"/>
+        </w:rPr>
+      </w:pPr>
+    </w:p>
+    <w:p>
+      <w:pPr>
+        <w:rPr>
+          <w:b/>
+          <w:bCs/>
+          <w:sz w:val="24"/>
+          <w:szCs w:val="24"/>
+        </w:rPr>
+      </w:pPr>
+    </w:p>
+    <w:p>
+      <w:pPr>
+        <w:rPr>
+          <w:b/>
+          <w:bCs/>
+          <w:sz w:val="24"/>
+          <w:szCs w:val="24"/>
+        </w:rPr>
+      </w:pPr>
+      <w:r>
+        <w:rPr>
+          <w:b/>
+          <w:bCs/>
+          <w:sz w:val="24"/>
+          <w:szCs w:val="24"/>
+        </w:rPr>
+        <w:lastRenderedPageBreak/>
         <w:t>Infrastructure Automation</w:t>
+      </w:r>
+    </w:p>
+    <w:p>
+      <w:r>
+        <w:t>Deployment manager</w:t>
+      </w:r>
+    </w:p>
+    <w:p>
+      <w:pPr>
+        <w:pStyle w:val="ListParagraph"/>
+        <w:numPr>
+          <w:ilvl w:val="0"/>
+          <w:numId w:val="1"/>
+        </w:numPr>
+      </w:pPr>
+      <w:r>
+        <w:t>automates creation and management of GCP resources</w:t>
+      </w:r>
+    </w:p>
+    <w:p>
+      <w:pPr>
+        <w:pStyle w:val="ListParagraph"/>
+        <w:numPr>
+          <w:ilvl w:val="0"/>
+          <w:numId w:val="1"/>
+        </w:numPr>
+      </w:pPr>
+      <w:r>
+        <w:t>specify all resources needed for app</w:t>
+      </w:r>
+      <w:r>
+        <w:t xml:space="preserve"> in a declarative format and deploy this configuration</w:t>
+      </w:r>
+    </w:p>
+    <w:p>
+      <w:pPr>
+        <w:pStyle w:val="ListParagraph"/>
+        <w:numPr>
+          <w:ilvl w:val="0"/>
+          <w:numId w:val="1"/>
+        </w:numPr>
+      </w:pPr>
+      <w:r>
+        <w:t>can then repeat this deployment with consistent results with single click</w:t>
+      </w:r>
+    </w:p>
+    <w:p>
+      <w:pPr>
+        <w:pStyle w:val="ListParagraph"/>
+        <w:numPr>
+          <w:ilvl w:val="0"/>
+          <w:numId w:val="1"/>
+        </w:numPr>
+      </w:pPr>
+      <w:r>
+        <w:t>benefit is you specified what you need and allow the system to figure out the steps to take</w:t>
+      </w:r>
+    </w:p>
+    <w:p>
+      <w:pPr>
+        <w:pStyle w:val="ListParagraph"/>
+        <w:numPr>
+          <w:ilvl w:val="0"/>
+          <w:numId w:val="1"/>
+        </w:numPr>
+      </w:pPr>
+      <w:r>
+        <w:t>done using underlying API of each GCP service</w:t>
+      </w:r>
+    </w:p>
+    <w:p>
+      <w:r>
+        <w:drawing>
+          <wp:inline distT="0" distB="0" distL="0" distR="0" wp14:anchorId="16C64207" wp14:editId="166442E8">
+            <wp:extent cx="3990975" cy="1890461"/>
+            <wp:effectExtent l="0" t="0" r="0" b="0"/>
+            <wp:docPr id="47" name="Picture 47"/>
+            <wp:cNvGraphicFramePr>
+              <a:graphicFrameLocks xmlns:a="http://schemas.openxmlformats.org/drawingml/2006/main" noChangeAspect="1"/>
+            </wp:cNvGraphicFramePr>
+            <a:graphic xmlns:a="http://schemas.openxmlformats.org/drawingml/2006/main">
+              <a:graphicData uri="http://schemas.openxmlformats.org/drawingml/2006/picture">
+                <pic:pic xmlns:pic="http://schemas.openxmlformats.org/drawingml/2006/picture">
+                  <pic:nvPicPr>
+                    <pic:cNvPr id="1" name=""/>
+                    <pic:cNvPicPr/>
+                  </pic:nvPicPr>
+                  <pic:blipFill>
+                    <a:blip r:embed="rId49"/>
+                    <a:stretch>
+                      <a:fillRect/>
+                    </a:stretch>
+                  </pic:blipFill>
+                  <pic:spPr>
+                    <a:xfrm>
+                      <a:off x="0" y="0"/>
+                      <a:ext cx="4003433" cy="1896362"/>
+                    </a:xfrm>
+                    <a:prstGeom prst="rect">
+                      <a:avLst/>
+                    </a:prstGeom>
+                  </pic:spPr>
+                </pic:pic>
+              </a:graphicData>
+            </a:graphic>
+          </wp:inline>
+        </w:drawing>
+      </w:r>
+    </w:p>
+    <w:p>
+      <w:r>
+        <w:t>In addition to deployment manager there are other infrastructure automation tools than can be used in GCP</w:t>
+      </w:r>
+    </w:p>
+    <w:p>
+      <w:r>
+        <w:drawing>
+          <wp:inline distT="0" distB="0" distL="0" distR="0" wp14:anchorId="375B5B4B" wp14:editId="46CA1454">
+            <wp:extent cx="5630061" cy="2791215"/>
+            <wp:effectExtent l="0" t="0" r="0" b="9525"/>
+            <wp:docPr id="48" name="Picture 48"/>
+            <wp:cNvGraphicFramePr>
+              <a:graphicFrameLocks xmlns:a="http://schemas.openxmlformats.org/drawingml/2006/main" noChangeAspect="1"/>
+            </wp:cNvGraphicFramePr>
+            <a:graphic xmlns:a="http://schemas.openxmlformats.org/drawingml/2006/main">
+              <a:graphicData uri="http://schemas.openxmlformats.org/drawingml/2006/picture">
+                <pic:pic xmlns:pic="http://schemas.openxmlformats.org/drawingml/2006/picture">
+                  <pic:nvPicPr>
+                    <pic:cNvPr id="1" name=""/>
+                    <pic:cNvPicPr/>
+                  </pic:nvPicPr>
+                  <pic:blipFill>
+                    <a:blip r:embed="rId50"/>
+                    <a:stretch>
+                      <a:fillRect/>
+                    </a:stretch>
+                  </pic:blipFill>
+                  <pic:spPr>
+                    <a:xfrm>
+                      <a:off x="0" y="0"/>
+                      <a:ext cx="5630061" cy="2791215"/>
+                    </a:xfrm>
+                    <a:prstGeom prst="rect">
+                      <a:avLst/>
+                    </a:prstGeom>
+                  </pic:spPr>
+                </pic:pic>
+              </a:graphicData>
+            </a:graphic>
+          </wp:inline>
+        </w:drawing>
       </w:r>
     </w:p>
     <w:p/>
     <w:p/>
+    <w:p/>
+    <w:p/>
+    <w:p/>
+    <w:p/>
+    <w:p>
+      <w:r>
+        <w:lastRenderedPageBreak/>
+        <w:t>Google Cloud Marketplace</w:t>
+      </w:r>
+    </w:p>
+    <w:p>
+      <w:pPr>
+        <w:pStyle w:val="ListParagraph"/>
+        <w:numPr>
+          <w:ilvl w:val="0"/>
+          <w:numId w:val="1"/>
+        </w:numPr>
+      </w:pPr>
+      <w:r>
+        <w:t>quickly deploy functional software packages that run on GCP</w:t>
+      </w:r>
+    </w:p>
+    <w:p>
+      <w:pPr>
+        <w:pStyle w:val="ListParagraph"/>
+        <w:numPr>
+          <w:ilvl w:val="0"/>
+          <w:numId w:val="1"/>
+        </w:numPr>
+      </w:pPr>
+      <w:r>
+        <w:t>production-grade solutions from third party vendors who already created own deployment configs based on deployment managers</w:t>
+      </w:r>
+    </w:p>
+    <w:p>
+      <w:pPr>
+        <w:pStyle w:val="ListParagraph"/>
+        <w:numPr>
+          <w:ilvl w:val="0"/>
+          <w:numId w:val="1"/>
+        </w:numPr>
+      </w:pPr>
+    </w:p>
+    <w:p>
+      <w:r>
+        <w:drawing>
+          <wp:inline distT="0" distB="0" distL="0" distR="0" wp14:anchorId="60398009" wp14:editId="18F1D368">
+            <wp:extent cx="3534268" cy="2381582"/>
+            <wp:effectExtent l="0" t="0" r="9525" b="0"/>
+            <wp:docPr id="49" name="Picture 49"/>
+            <wp:cNvGraphicFramePr>
+              <a:graphicFrameLocks xmlns:a="http://schemas.openxmlformats.org/drawingml/2006/main" noChangeAspect="1"/>
+            </wp:cNvGraphicFramePr>
+            <a:graphic xmlns:a="http://schemas.openxmlformats.org/drawingml/2006/main">
+              <a:graphicData uri="http://schemas.openxmlformats.org/drawingml/2006/picture">
+                <pic:pic xmlns:pic="http://schemas.openxmlformats.org/drawingml/2006/picture">
+                  <pic:nvPicPr>
+                    <pic:cNvPr id="1" name=""/>
+                    <pic:cNvPicPr/>
+                  </pic:nvPicPr>
+                  <pic:blipFill>
+                    <a:blip r:embed="rId51"/>
+                    <a:stretch>
+                      <a:fillRect/>
+                    </a:stretch>
+                  </pic:blipFill>
+                  <pic:spPr>
+                    <a:xfrm>
+                      <a:off x="0" y="0"/>
+                      <a:ext cx="3534268" cy="2381582"/>
+                    </a:xfrm>
+                    <a:prstGeom prst="rect">
+                      <a:avLst/>
+                    </a:prstGeom>
+                  </pic:spPr>
+                </pic:pic>
+              </a:graphicData>
+            </a:graphic>
+          </wp:inline>
+        </w:drawing>
+      </w:r>
+    </w:p>
+    <w:p>
+      <w:pPr>
+        <w:rPr>
+          <w:b/>
+          <w:bCs/>
+          <w:sz w:val="24"/>
+          <w:szCs w:val="24"/>
+        </w:rPr>
+      </w:pPr>
+      <w:r>
+        <w:rPr>
+          <w:b/>
+          <w:bCs/>
+          <w:sz w:val="24"/>
+          <w:szCs w:val="24"/>
+        </w:rPr>
+        <w:t>Managed Services</w:t>
+      </w:r>
+    </w:p>
     <w:p/>
     <w:sectPr>
       <w:pgSz w:w="11906" w:h="16838"/>

</xml_diff>

<commit_message>
Adding managed services to scaling and automation
</commit_message>
<xml_diff>
--- a/Essential Google Cloud Infrastructure – Scaling and automation.docx
+++ b/Essential Google Cloud Infrastructure – Scaling and automation.docx
@@ -2743,7 +2743,370 @@
         <w:t>Managed Services</w:t>
       </w:r>
     </w:p>
+    <w:p>
+      <w:pPr>
+        <w:pStyle w:val="ListParagraph"/>
+        <w:numPr>
+          <w:ilvl w:val="0"/>
+          <w:numId w:val="1"/>
+        </w:numPr>
+      </w:pPr>
+      <w:r>
+        <w:t>Partial or complete solutions offered as a service</w:t>
+      </w:r>
+    </w:p>
+    <w:p>
+      <w:pPr>
+        <w:pStyle w:val="ListParagraph"/>
+        <w:numPr>
+          <w:ilvl w:val="0"/>
+          <w:numId w:val="1"/>
+        </w:numPr>
+      </w:pPr>
+      <w:r>
+        <w:t>Outsource admin and maintenance overhead to google</w:t>
+      </w:r>
+    </w:p>
+    <w:p>
+      <w:r>
+        <w:t>Big Query</w:t>
+      </w:r>
+    </w:p>
+    <w:p>
+      <w:r>
+        <w:drawing>
+          <wp:inline distT="0" distB="0" distL="0" distR="0" wp14:anchorId="53B1193A" wp14:editId="4C21B3FD">
+            <wp:extent cx="4696480" cy="2429214"/>
+            <wp:effectExtent l="0" t="0" r="8890" b="9525"/>
+            <wp:docPr id="50" name="Picture 50"/>
+            <wp:cNvGraphicFramePr>
+              <a:graphicFrameLocks xmlns:a="http://schemas.openxmlformats.org/drawingml/2006/main" noChangeAspect="1"/>
+            </wp:cNvGraphicFramePr>
+            <a:graphic xmlns:a="http://schemas.openxmlformats.org/drawingml/2006/main">
+              <a:graphicData uri="http://schemas.openxmlformats.org/drawingml/2006/picture">
+                <pic:pic xmlns:pic="http://schemas.openxmlformats.org/drawingml/2006/picture">
+                  <pic:nvPicPr>
+                    <pic:cNvPr id="1" name=""/>
+                    <pic:cNvPicPr/>
+                  </pic:nvPicPr>
+                  <pic:blipFill>
+                    <a:blip r:embed="rId52"/>
+                    <a:stretch>
+                      <a:fillRect/>
+                    </a:stretch>
+                  </pic:blipFill>
+                  <pic:spPr>
+                    <a:xfrm>
+                      <a:off x="0" y="0"/>
+                      <a:ext cx="4696480" cy="2429214"/>
+                    </a:xfrm>
+                    <a:prstGeom prst="rect">
+                      <a:avLst/>
+                    </a:prstGeom>
+                  </pic:spPr>
+                </pic:pic>
+              </a:graphicData>
+            </a:graphic>
+          </wp:inline>
+        </w:drawing>
+      </w:r>
+    </w:p>
     <w:p/>
+    <w:p/>
+    <w:p/>
+    <w:p/>
+    <w:p/>
+    <w:p/>
+    <w:p>
+      <w:r>
+        <w:lastRenderedPageBreak/>
+        <w:t>Cloud Dataflow</w:t>
+      </w:r>
+    </w:p>
+    <w:p>
+      <w:pPr>
+        <w:pStyle w:val="ListParagraph"/>
+        <w:numPr>
+          <w:ilvl w:val="0"/>
+          <w:numId w:val="1"/>
+        </w:numPr>
+      </w:pPr>
+      <w:r>
+        <w:t>Fully managed service for transforming and enriching data in stream and batch modes</w:t>
+      </w:r>
+    </w:p>
+    <w:p>
+      <w:pPr>
+        <w:pStyle w:val="ListParagraph"/>
+        <w:numPr>
+          <w:ilvl w:val="0"/>
+          <w:numId w:val="1"/>
+        </w:numPr>
+      </w:pPr>
+      <w:proofErr w:type="spellStart"/>
+      <w:r>
+        <w:t>Autoscales</w:t>
+      </w:r>
+      <w:proofErr w:type="spellEnd"/>
+      <w:r>
+        <w:t xml:space="preserve"> to meet demands of your pipeline</w:t>
+      </w:r>
+    </w:p>
+    <w:p>
+      <w:r>
+        <w:drawing>
+          <wp:inline distT="0" distB="0" distL="0" distR="0" wp14:anchorId="4BC1D288" wp14:editId="65B688EB">
+            <wp:extent cx="5087060" cy="2276793"/>
+            <wp:effectExtent l="0" t="0" r="0" b="9525"/>
+            <wp:docPr id="51" name="Picture 51"/>
+            <wp:cNvGraphicFramePr>
+              <a:graphicFrameLocks xmlns:a="http://schemas.openxmlformats.org/drawingml/2006/main" noChangeAspect="1"/>
+            </wp:cNvGraphicFramePr>
+            <a:graphic xmlns:a="http://schemas.openxmlformats.org/drawingml/2006/main">
+              <a:graphicData uri="http://schemas.openxmlformats.org/drawingml/2006/picture">
+                <pic:pic xmlns:pic="http://schemas.openxmlformats.org/drawingml/2006/picture">
+                  <pic:nvPicPr>
+                    <pic:cNvPr id="1" name=""/>
+                    <pic:cNvPicPr/>
+                  </pic:nvPicPr>
+                  <pic:blipFill>
+                    <a:blip r:embed="rId53"/>
+                    <a:stretch>
+                      <a:fillRect/>
+                    </a:stretch>
+                  </pic:blipFill>
+                  <pic:spPr>
+                    <a:xfrm>
+                      <a:off x="0" y="0"/>
+                      <a:ext cx="5087060" cy="2276793"/>
+                    </a:xfrm>
+                    <a:prstGeom prst="rect">
+                      <a:avLst/>
+                    </a:prstGeom>
+                  </pic:spPr>
+                </pic:pic>
+              </a:graphicData>
+            </a:graphic>
+          </wp:inline>
+        </w:drawing>
+      </w:r>
+    </w:p>
+    <w:p>
+      <w:r>
+        <w:drawing>
+          <wp:inline distT="0" distB="0" distL="0" distR="0" wp14:anchorId="5569E78E" wp14:editId="5AE510B2">
+            <wp:extent cx="5258534" cy="2686425"/>
+            <wp:effectExtent l="0" t="0" r="0" b="0"/>
+            <wp:docPr id="52" name="Picture 52"/>
+            <wp:cNvGraphicFramePr>
+              <a:graphicFrameLocks xmlns:a="http://schemas.openxmlformats.org/drawingml/2006/main" noChangeAspect="1"/>
+            </wp:cNvGraphicFramePr>
+            <a:graphic xmlns:a="http://schemas.openxmlformats.org/drawingml/2006/main">
+              <a:graphicData uri="http://schemas.openxmlformats.org/drawingml/2006/picture">
+                <pic:pic xmlns:pic="http://schemas.openxmlformats.org/drawingml/2006/picture">
+                  <pic:nvPicPr>
+                    <pic:cNvPr id="1" name=""/>
+                    <pic:cNvPicPr/>
+                  </pic:nvPicPr>
+                  <pic:blipFill>
+                    <a:blip r:embed="rId54"/>
+                    <a:stretch>
+                      <a:fillRect/>
+                    </a:stretch>
+                  </pic:blipFill>
+                  <pic:spPr>
+                    <a:xfrm>
+                      <a:off x="0" y="0"/>
+                      <a:ext cx="5258534" cy="2686425"/>
+                    </a:xfrm>
+                    <a:prstGeom prst="rect">
+                      <a:avLst/>
+                    </a:prstGeom>
+                  </pic:spPr>
+                </pic:pic>
+              </a:graphicData>
+            </a:graphic>
+          </wp:inline>
+        </w:drawing>
+      </w:r>
+    </w:p>
+    <w:p>
+      <w:r>
+        <w:t xml:space="preserve">Cloud </w:t>
+      </w:r>
+      <w:proofErr w:type="spellStart"/>
+      <w:r>
+        <w:t>Dataprep</w:t>
+      </w:r>
+      <w:proofErr w:type="spellEnd"/>
+    </w:p>
+    <w:p>
+      <w:r>
+        <w:drawing>
+          <wp:inline distT="0" distB="0" distL="0" distR="0" wp14:anchorId="3A710137" wp14:editId="61F31C83">
+            <wp:extent cx="4838700" cy="2553262"/>
+            <wp:effectExtent l="0" t="0" r="0" b="0"/>
+            <wp:docPr id="53" name="Picture 53"/>
+            <wp:cNvGraphicFramePr>
+              <a:graphicFrameLocks xmlns:a="http://schemas.openxmlformats.org/drawingml/2006/main" noChangeAspect="1"/>
+            </wp:cNvGraphicFramePr>
+            <a:graphic xmlns:a="http://schemas.openxmlformats.org/drawingml/2006/main">
+              <a:graphicData uri="http://schemas.openxmlformats.org/drawingml/2006/picture">
+                <pic:pic xmlns:pic="http://schemas.openxmlformats.org/drawingml/2006/picture">
+                  <pic:nvPicPr>
+                    <pic:cNvPr id="1" name=""/>
+                    <pic:cNvPicPr/>
+                  </pic:nvPicPr>
+                  <pic:blipFill>
+                    <a:blip r:embed="rId55"/>
+                    <a:stretch>
+                      <a:fillRect/>
+                    </a:stretch>
+                  </pic:blipFill>
+                  <pic:spPr>
+                    <a:xfrm>
+                      <a:off x="0" y="0"/>
+                      <a:ext cx="4843657" cy="2555878"/>
+                    </a:xfrm>
+                    <a:prstGeom prst="rect">
+                      <a:avLst/>
+                    </a:prstGeom>
+                  </pic:spPr>
+                </pic:pic>
+              </a:graphicData>
+            </a:graphic>
+          </wp:inline>
+        </w:drawing>
+      </w:r>
+    </w:p>
+    <w:p>
+      <w:r>
+        <w:lastRenderedPageBreak/>
+        <w:drawing>
+          <wp:inline distT="0" distB="0" distL="0" distR="0" wp14:anchorId="3866F1EA" wp14:editId="605B6EC7">
+            <wp:extent cx="4925112" cy="2762636"/>
+            <wp:effectExtent l="0" t="0" r="0" b="0"/>
+            <wp:docPr id="54" name="Picture 54"/>
+            <wp:cNvGraphicFramePr>
+              <a:graphicFrameLocks xmlns:a="http://schemas.openxmlformats.org/drawingml/2006/main" noChangeAspect="1"/>
+            </wp:cNvGraphicFramePr>
+            <a:graphic xmlns:a="http://schemas.openxmlformats.org/drawingml/2006/main">
+              <a:graphicData uri="http://schemas.openxmlformats.org/drawingml/2006/picture">
+                <pic:pic xmlns:pic="http://schemas.openxmlformats.org/drawingml/2006/picture">
+                  <pic:nvPicPr>
+                    <pic:cNvPr id="1" name=""/>
+                    <pic:cNvPicPr/>
+                  </pic:nvPicPr>
+                  <pic:blipFill>
+                    <a:blip r:embed="rId56"/>
+                    <a:stretch>
+                      <a:fillRect/>
+                    </a:stretch>
+                  </pic:blipFill>
+                  <pic:spPr>
+                    <a:xfrm>
+                      <a:off x="0" y="0"/>
+                      <a:ext cx="4925112" cy="2762636"/>
+                    </a:xfrm>
+                    <a:prstGeom prst="rect">
+                      <a:avLst/>
+                    </a:prstGeom>
+                  </pic:spPr>
+                </pic:pic>
+              </a:graphicData>
+            </a:graphic>
+          </wp:inline>
+        </w:drawing>
+      </w:r>
+    </w:p>
+    <w:p>
+      <w:r>
+        <w:t xml:space="preserve">Cloud </w:t>
+      </w:r>
+      <w:proofErr w:type="spellStart"/>
+      <w:r>
+        <w:t>Dataproc</w:t>
+      </w:r>
+      <w:proofErr w:type="spellEnd"/>
+    </w:p>
+    <w:p>
+      <w:r>
+        <w:drawing>
+          <wp:inline distT="0" distB="0" distL="0" distR="0" wp14:anchorId="22389E5D" wp14:editId="71200C1B">
+            <wp:extent cx="5106113" cy="2724530"/>
+            <wp:effectExtent l="0" t="0" r="0" b="0"/>
+            <wp:docPr id="55" name="Picture 55"/>
+            <wp:cNvGraphicFramePr>
+              <a:graphicFrameLocks xmlns:a="http://schemas.openxmlformats.org/drawingml/2006/main" noChangeAspect="1"/>
+            </wp:cNvGraphicFramePr>
+            <a:graphic xmlns:a="http://schemas.openxmlformats.org/drawingml/2006/main">
+              <a:graphicData uri="http://schemas.openxmlformats.org/drawingml/2006/picture">
+                <pic:pic xmlns:pic="http://schemas.openxmlformats.org/drawingml/2006/picture">
+                  <pic:nvPicPr>
+                    <pic:cNvPr id="1" name=""/>
+                    <pic:cNvPicPr/>
+                  </pic:nvPicPr>
+                  <pic:blipFill>
+                    <a:blip r:embed="rId57"/>
+                    <a:stretch>
+                      <a:fillRect/>
+                    </a:stretch>
+                  </pic:blipFill>
+                  <pic:spPr>
+                    <a:xfrm>
+                      <a:off x="0" y="0"/>
+                      <a:ext cx="5106113" cy="2724530"/>
+                    </a:xfrm>
+                    <a:prstGeom prst="rect">
+                      <a:avLst/>
+                    </a:prstGeom>
+                  </pic:spPr>
+                </pic:pic>
+              </a:graphicData>
+            </a:graphic>
+          </wp:inline>
+        </w:drawing>
+      </w:r>
+    </w:p>
+    <w:p>
+      <w:r>
+        <w:drawing>
+          <wp:inline distT="0" distB="0" distL="0" distR="0" wp14:anchorId="1209B393" wp14:editId="193ACEC5">
+            <wp:extent cx="4401164" cy="2695951"/>
+            <wp:effectExtent l="0" t="0" r="0" b="9525"/>
+            <wp:docPr id="56" name="Picture 56"/>
+            <wp:cNvGraphicFramePr>
+              <a:graphicFrameLocks xmlns:a="http://schemas.openxmlformats.org/drawingml/2006/main" noChangeAspect="1"/>
+            </wp:cNvGraphicFramePr>
+            <a:graphic xmlns:a="http://schemas.openxmlformats.org/drawingml/2006/main">
+              <a:graphicData uri="http://schemas.openxmlformats.org/drawingml/2006/picture">
+                <pic:pic xmlns:pic="http://schemas.openxmlformats.org/drawingml/2006/picture">
+                  <pic:nvPicPr>
+                    <pic:cNvPr id="1" name=""/>
+                    <pic:cNvPicPr/>
+                  </pic:nvPicPr>
+                  <pic:blipFill>
+                    <a:blip r:embed="rId58"/>
+                    <a:stretch>
+                      <a:fillRect/>
+                    </a:stretch>
+                  </pic:blipFill>
+                  <pic:spPr>
+                    <a:xfrm>
+                      <a:off x="0" y="0"/>
+                      <a:ext cx="4401164" cy="2695951"/>
+                    </a:xfrm>
+                    <a:prstGeom prst="rect">
+                      <a:avLst/>
+                    </a:prstGeom>
+                  </pic:spPr>
+                </pic:pic>
+              </a:graphicData>
+            </a:graphic>
+          </wp:inline>
+        </w:drawing>
+      </w:r>
+    </w:p>
     <w:sectPr>
       <w:pgSz w:w="11906" w:h="16838"/>
       <w:pgMar w:top="1440" w:right="1440" w:bottom="1440" w:left="1440" w:header="708" w:footer="708" w:gutter="0"/>

</xml_diff>